<commit_message>
notiz für die erstellung des klassendiagramms TestCase hinzugefügt
</commit_message>
<xml_diff>
--- a/Schriftliche_Arbeit/Notizen.docx
+++ b/Schriftliche_Arbeit/Notizen.docx
@@ -3,6 +3,7 @@
 <w:document xmlns:wpc="http://schemas.microsoft.com/office/word/2010/wordprocessingCanvas" xmlns:mc="http://schemas.openxmlformats.org/markup-compatibility/2006" xmlns:o="urn:schemas-microsoft-com:office:office" xmlns:r="http://schemas.openxmlformats.org/officeDocument/2006/relationships" xmlns:m="http://schemas.openxmlformats.org/officeDocument/2006/math" xmlns:v="urn:schemas-microsoft-com:vml" xmlns:wp14="http://schemas.microsoft.com/office/word/2010/wordprocessingDrawing" xmlns:wp="http://schemas.openxmlformats.org/drawingml/2006/wordprocessingDrawing" xmlns:w10="urn:schemas-microsoft-com:office:word" xmlns:w="http://schemas.openxmlformats.org/wordprocessingml/2006/main" xmlns:w14="http://schemas.microsoft.com/office/word/2010/wordml" xmlns:wpg="http://schemas.microsoft.com/office/word/2010/wordprocessingGroup" xmlns:wpi="http://schemas.microsoft.com/office/word/2010/wordprocessingInk" xmlns:wne="http://schemas.microsoft.com/office/word/2006/wordml" xmlns:wps="http://schemas.microsoft.com/office/word/2010/wordprocessingShape" mc:Ignorable="w14 wp14">
   <w:body>
     <w:p>
+      <w:bookmarkStart w:id="0" w:name="_GoBack"/>
       <w:r>
         <w:t>Fußnoten:</w:t>
       </w:r>
@@ -32,53 +33,75 @@
       <w:r>
         <w:t>CPU</w:t>
       </w:r>
-      <w:bookmarkStart w:id="0" w:name="_GoBack"/>
+    </w:p>
+    <w:p/>
+    <w:p>
+      <w:r>
+        <w:t xml:space="preserve">Annotation Seite 6 </w:t>
+      </w:r>
+      <w:r>
+        <w:sym w:font="Wingdings" w:char="F0E0"/>
+      </w:r>
+      <w:r>
+        <w:t xml:space="preserve"> Einbinden von Metadaten in den Quelltext</w:t>
+      </w:r>
+    </w:p>
+    <w:p/>
+    <w:p>
+      <w:r>
+        <w:t>Literatur:</w:t>
+      </w:r>
+    </w:p>
+    <w:p>
+      <w:r>
+        <w:t>[Ker09] vervollständigen</w:t>
+      </w:r>
+    </w:p>
+    <w:p>
+      <w:r>
+        <w:t>[Bur10] vervollständigen</w:t>
+      </w:r>
+    </w:p>
+    <w:p>
+      <w:r>
+        <w:t>[W3C] vervollständigen 16.06.11, 11:30Uhr</w:t>
+      </w:r>
+    </w:p>
+    <w:p/>
+    <w:p>
+      <w:r>
+        <w:t>Interessantes:</w:t>
+      </w:r>
+    </w:p>
+    <w:p/>
+    <w:p>
+      <w:r>
+        <w:t xml:space="preserve">Klassendiagramm </w:t>
+      </w:r>
+      <w:proofErr w:type="spellStart"/>
+      <w:r>
+        <w:t>TestCase</w:t>
+      </w:r>
+      <w:proofErr w:type="spellEnd"/>
+      <w:r>
+        <w:t xml:space="preserve">, </w:t>
+      </w:r>
+      <w:proofErr w:type="spellStart"/>
+      <w:r>
+        <w:t>Assert</w:t>
+      </w:r>
+      <w:proofErr w:type="spellEnd"/>
+      <w:r>
+        <w:t>…</w:t>
+      </w:r>
+    </w:p>
+    <w:p>
+      <w:proofErr w:type="spellStart"/>
+      <w:r>
+        <w:t>oauth</w:t>
+      </w:r>
       <w:bookmarkEnd w:id="0"/>
-    </w:p>
-    <w:p/>
-    <w:p>
-      <w:r>
-        <w:t xml:space="preserve">Annotation Seite 6 </w:t>
-      </w:r>
-      <w:r>
-        <w:sym w:font="Wingdings" w:char="F0E0"/>
-      </w:r>
-      <w:r>
-        <w:t xml:space="preserve"> Einbinden von Metadaten in den Quelltext</w:t>
-      </w:r>
-    </w:p>
-    <w:p/>
-    <w:p>
-      <w:r>
-        <w:t>Literatur:</w:t>
-      </w:r>
-    </w:p>
-    <w:p>
-      <w:r>
-        <w:t>[Ker09] vervollständigen</w:t>
-      </w:r>
-    </w:p>
-    <w:p>
-      <w:r>
-        <w:t>[Bur10] vervollständigen</w:t>
-      </w:r>
-    </w:p>
-    <w:p>
-      <w:r>
-        <w:t>[W3C] vervollständigen 16.06.11, 11:30Uhr</w:t>
-      </w:r>
-    </w:p>
-    <w:p/>
-    <w:p>
-      <w:r>
-        <w:t>Interessantes:</w:t>
-      </w:r>
-    </w:p>
-    <w:p/>
-    <w:p>
-      <w:r>
-        <w:t>oauth</w:t>
-      </w:r>
+      <w:proofErr w:type="spellEnd"/>
     </w:p>
     <w:sectPr>
       <w:pgSz w:w="11906" w:h="16838"/>

</xml_diff>

<commit_message>
quelle hinzufügen für android testing
</commit_message>
<xml_diff>
--- a/Schriftliche_Arbeit/Notizen.docx
+++ b/Schriftliche_Arbeit/Notizen.docx
@@ -3,79 +3,120 @@
 <w:document xmlns:wpc="http://schemas.microsoft.com/office/word/2010/wordprocessingCanvas" xmlns:mc="http://schemas.openxmlformats.org/markup-compatibility/2006" xmlns:o="urn:schemas-microsoft-com:office:office" xmlns:r="http://schemas.openxmlformats.org/officeDocument/2006/relationships" xmlns:m="http://schemas.openxmlformats.org/officeDocument/2006/math" xmlns:v="urn:schemas-microsoft-com:vml" xmlns:wp14="http://schemas.microsoft.com/office/word/2010/wordprocessingDrawing" xmlns:wp="http://schemas.openxmlformats.org/drawingml/2006/wordprocessingDrawing" xmlns:w10="urn:schemas-microsoft-com:office:word" xmlns:w="http://schemas.openxmlformats.org/wordprocessingml/2006/main" xmlns:w14="http://schemas.microsoft.com/office/word/2010/wordml" xmlns:wpg="http://schemas.microsoft.com/office/word/2010/wordprocessingGroup" xmlns:wpi="http://schemas.microsoft.com/office/word/2010/wordprocessingInk" xmlns:wne="http://schemas.microsoft.com/office/word/2006/wordml" xmlns:wps="http://schemas.microsoft.com/office/word/2010/wordprocessingShape" mc:Ignorable="w14 wp14">
   <w:body>
     <w:p>
+      <w:r>
+        <w:t>Fußnoten:</w:t>
+      </w:r>
+    </w:p>
+    <w:p/>
+    <w:p>
+      <w:r>
+        <w:t>SOAP, REST Seite 3</w:t>
+      </w:r>
+    </w:p>
+    <w:p>
+      <w:r>
+        <w:t>XML</w:t>
+      </w:r>
+    </w:p>
+    <w:p>
+      <w:r>
+        <w:t>JSON</w:t>
+      </w:r>
+    </w:p>
+    <w:p>
+      <w:r>
+        <w:t>URI Seite 6</w:t>
+      </w:r>
+    </w:p>
+    <w:p>
+      <w:r>
+        <w:t>CPU</w:t>
+      </w:r>
+    </w:p>
+    <w:p>
       <w:bookmarkStart w:id="0" w:name="_GoBack"/>
-      <w:r>
-        <w:t>Fußnoten:</w:t>
+      <w:bookmarkEnd w:id="0"/>
+    </w:p>
+    <w:p>
+      <w:r>
+        <w:t xml:space="preserve">Annotation Seite 6 </w:t>
+      </w:r>
+      <w:r>
+        <w:sym w:font="Wingdings" w:char="F0E0"/>
+      </w:r>
+      <w:r>
+        <w:t xml:space="preserve"> Einbinden von Metadaten in den Quelltext</w:t>
       </w:r>
     </w:p>
     <w:p/>
     <w:p>
       <w:r>
-        <w:t>SOAP, REST Seite 3</w:t>
-      </w:r>
-    </w:p>
-    <w:p>
-      <w:r>
-        <w:t>XML</w:t>
-      </w:r>
-    </w:p>
-    <w:p>
-      <w:r>
-        <w:t>JSON</w:t>
-      </w:r>
-    </w:p>
-    <w:p>
-      <w:r>
-        <w:t>URI Seite 6</w:t>
-      </w:r>
-    </w:p>
-    <w:p>
-      <w:r>
-        <w:t>CPU</w:t>
-      </w:r>
+        <w:t>Literatur:</w:t>
+      </w:r>
+    </w:p>
+    <w:p>
+      <w:r>
+        <w:t>[Ker09] vervollständigen</w:t>
+      </w:r>
+    </w:p>
+    <w:p>
+      <w:r>
+        <w:t>[Bur10] vervollständigen</w:t>
+      </w:r>
+    </w:p>
+    <w:p>
+      <w:r>
+        <w:t>[W3C] vervollständigen 16.06.11, 11:30Uhr</w:t>
+      </w:r>
+    </w:p>
+    <w:p>
+      <w:r>
+        <w:t xml:space="preserve">Testen Android: </w:t>
+      </w:r>
+      <w:proofErr w:type="spellStart"/>
+      <w:r>
+        <w:t>Service</w:t>
+      </w:r>
+      <w:proofErr w:type="gramStart"/>
+      <w:r>
+        <w:t>,Content</w:t>
+      </w:r>
+      <w:proofErr w:type="spellEnd"/>
+      <w:proofErr w:type="gramEnd"/>
+      <w:r>
+        <w:t xml:space="preserve">, </w:t>
+      </w:r>
+      <w:proofErr w:type="spellStart"/>
+      <w:r>
+        <w:t>Activitie</w:t>
+      </w:r>
+      <w:proofErr w:type="spellEnd"/>
+      <w:r>
+        <w:t xml:space="preserve"> </w:t>
+      </w:r>
+      <w:proofErr w:type="spellStart"/>
+      <w:r>
+        <w:t>testing</w:t>
+      </w:r>
+      <w:proofErr w:type="spellEnd"/>
+      <w:r>
+        <w:t xml:space="preserve"> URL </w:t>
+      </w:r>
+      <w:proofErr w:type="spellStart"/>
+      <w:r>
+        <w:t>hinzufüg</w:t>
+      </w:r>
+      <w:proofErr w:type="spellEnd"/>
     </w:p>
     <w:p/>
     <w:p>
       <w:r>
-        <w:t xml:space="preserve">Annotation Seite 6 </w:t>
-      </w:r>
-      <w:r>
-        <w:sym w:font="Wingdings" w:char="F0E0"/>
-      </w:r>
-      <w:r>
-        <w:t xml:space="preserve"> Einbinden von Metadaten in den Quelltext</w:t>
+        <w:t>Interessantes:</w:t>
       </w:r>
     </w:p>
     <w:p/>
     <w:p>
       <w:r>
-        <w:t>Literatur:</w:t>
-      </w:r>
-    </w:p>
-    <w:p>
-      <w:r>
-        <w:t>[Ker09] vervollständigen</w:t>
-      </w:r>
-    </w:p>
-    <w:p>
-      <w:r>
-        <w:t>[Bur10] vervollständigen</w:t>
-      </w:r>
-    </w:p>
-    <w:p>
-      <w:r>
-        <w:t>[W3C] vervollständigen 16.06.11, 11:30Uhr</w:t>
-      </w:r>
-    </w:p>
-    <w:p/>
-    <w:p>
-      <w:r>
-        <w:t>Interessantes:</w:t>
-      </w:r>
-    </w:p>
-    <w:p/>
-    <w:p>
-      <w:r>
         <w:t xml:space="preserve">Klassendiagramm </w:t>
       </w:r>
       <w:proofErr w:type="spellStart"/>
@@ -100,7 +141,6 @@
       <w:r>
         <w:t>oauth</w:t>
       </w:r>
-      <w:bookmarkEnd w:id="0"/>
       <w:proofErr w:type="spellEnd"/>
     </w:p>
     <w:sectPr>

</xml_diff>

<commit_message>
pfad für dams handbuch hinzugefügt
</commit_message>
<xml_diff>
--- a/Schriftliche_Arbeit/Notizen.docx
+++ b/Schriftliche_Arbeit/Notizen.docx
@@ -49,30 +49,47 @@
       <w:r>
         <w:t>Speedikon DAMS das copyright zeichen ranmachen</w:t>
       </w:r>
+    </w:p>
+    <w:p/>
+    <w:p>
+      <w:r>
+        <w:t>Literatur:</w:t>
+      </w:r>
+    </w:p>
+    <w:p>
+      <w:r>
+        <w:t>[Ker09] vervollständigen</w:t>
+      </w:r>
+    </w:p>
+    <w:p>
+      <w:r>
+        <w:t>[Bur10] vervollständigen</w:t>
+      </w:r>
+    </w:p>
+    <w:p>
+      <w:r>
+        <w:t>[W3C] vervollständigen 16.06.11, 11:30Uhr</w:t>
+      </w:r>
+    </w:p>
+    <w:p>
+      <w:r>
+        <w:t xml:space="preserve">[DAMS] </w:t>
+      </w:r>
+      <w:hyperlink r:id="rId6" w:history="1">
+        <w:r>
+          <w:rPr>
+            <w:rStyle w:val="Hyperlink"/>
+          </w:rPr>
+          <w:t>http://www.speedikon-dams.de/download/produktinformation.pdf</w:t>
+        </w:r>
+      </w:hyperlink>
+      <w:r>
+        <w:t xml:space="preserve"> 20.07.2011, 12:00Uhr</w:t>
+      </w:r>
       <w:bookmarkStart w:id="0" w:name="_GoBack"/>
       <w:bookmarkEnd w:id="0"/>
     </w:p>
     <w:p/>
-    <w:p>
-      <w:r>
-        <w:t>Literatur:</w:t>
-      </w:r>
-    </w:p>
-    <w:p>
-      <w:r>
-        <w:t>[Ker09] vervollständigen</w:t>
-      </w:r>
-    </w:p>
-    <w:p>
-      <w:r>
-        <w:t>[Bur10] vervollständigen</w:t>
-      </w:r>
-    </w:p>
-    <w:p>
-      <w:r>
-        <w:t>[W3C] vervollständigen 16.06.11, 11:30Uhr</w:t>
-      </w:r>
-    </w:p>
     <w:p>
       <w:r>
         <w:t>Testen Android: Service,Content, Activitie testing URL hinzufüg</w:t>
@@ -538,6 +555,18 @@
       <w:contextualSpacing/>
     </w:pPr>
   </w:style>
+  <w:style w:type="character" w:styleId="Hyperlink">
+    <w:name w:val="Hyperlink"/>
+    <w:basedOn w:val="Absatz-Standardschriftart"/>
+    <w:uiPriority w:val="99"/>
+    <w:semiHidden/>
+    <w:unhideWhenUsed/>
+    <w:rsid w:val="0000682F"/>
+    <w:rPr>
+      <w:color w:val="0000FF"/>
+      <w:u w:val="single"/>
+    </w:rPr>
+  </w:style>
 </w:styles>
 </file>
 
@@ -738,6 +767,18 @@
       <w:ind w:left="720"/>
       <w:contextualSpacing/>
     </w:pPr>
+  </w:style>
+  <w:style w:type="character" w:styleId="Hyperlink">
+    <w:name w:val="Hyperlink"/>
+    <w:basedOn w:val="Absatz-Standardschriftart"/>
+    <w:uiPriority w:val="99"/>
+    <w:semiHidden/>
+    <w:unhideWhenUsed/>
+    <w:rsid w:val="0000682F"/>
+    <w:rPr>
+      <w:color w:val="0000FF"/>
+      <w:u w:val="single"/>
+    </w:rPr>
   </w:style>
 </w:styles>
 </file>

</xml_diff>

<commit_message>
use case überarbeitet eingefügt und gelöscht
</commit_message>
<xml_diff>
--- a/Schriftliche_Arbeit/Notizen.docx
+++ b/Schriftliche_Arbeit/Notizen.docx
@@ -38,50 +38,31 @@
         <w:t xml:space="preserve">OR-Mapping </w:t>
       </w:r>
     </w:p>
+    <w:p/>
+    <w:p/>
+    <w:p>
+      <w:r>
+        <w:t xml:space="preserve">Annotation Seite 6 </w:t>
+      </w:r>
+      <w:r>
+        <w:sym w:font="Wingdings" w:char="F0E0"/>
+      </w:r>
+      <w:r>
+        <w:t xml:space="preserve"> Einbinden von Metadaten in den Quelltext</w:t>
+      </w:r>
+    </w:p>
+    <w:p>
+      <w:r>
+        <w:t>Speedikon DAMS das copyright zeichen ranmachen</w:t>
+      </w:r>
+    </w:p>
     <w:p>
       <w:bookmarkStart w:id="0" w:name="_GoBack"/>
       <w:bookmarkEnd w:id="0"/>
-    </w:p>
-    <w:p/>
-    <w:p>
-      <w:r>
-        <w:t xml:space="preserve">Annotation Seite 6 </w:t>
-      </w:r>
-      <w:r>
-        <w:sym w:font="Wingdings" w:char="F0E0"/>
-      </w:r>
-      <w:r>
-        <w:t xml:space="preserve"> Einbinden von Metadaten in den Quelltext</w:t>
-      </w:r>
-    </w:p>
-    <w:p>
-      <w:proofErr w:type="spellStart"/>
-      <w:r>
-        <w:t>Speedikon</w:t>
-      </w:r>
-      <w:proofErr w:type="spellEnd"/>
-      <w:r>
-        <w:t xml:space="preserve"> DAMS das </w:t>
-      </w:r>
-      <w:proofErr w:type="spellStart"/>
-      <w:r>
-        <w:t>copyright</w:t>
-      </w:r>
-      <w:proofErr w:type="spellEnd"/>
       <w:r>
         <w:t xml:space="preserve"> </w:t>
       </w:r>
-      <w:proofErr w:type="spellStart"/>
-      <w:r>
-        <w:t>zeichen</w:t>
-      </w:r>
-      <w:proofErr w:type="spellEnd"/>
-      <w:r>
-        <w:t xml:space="preserve"> ranmachen</w:t>
-      </w:r>
-    </w:p>
-    <w:p/>
-    <w:p/>
+    </w:p>
     <w:p>
       <w:r>
         <w:t>Literatur:</w:t>
@@ -121,42 +102,8 @@
     <w:p/>
     <w:p>
       <w:r>
-        <w:t xml:space="preserve">Testen Android: </w:t>
-      </w:r>
-      <w:proofErr w:type="spellStart"/>
-      <w:r>
-        <w:t>Service</w:t>
-      </w:r>
-      <w:proofErr w:type="gramStart"/>
-      <w:r>
-        <w:t>,Content</w:t>
-      </w:r>
-      <w:proofErr w:type="spellEnd"/>
-      <w:proofErr w:type="gramEnd"/>
-      <w:r>
-        <w:t xml:space="preserve">, </w:t>
-      </w:r>
-      <w:proofErr w:type="spellStart"/>
-      <w:r>
-        <w:t>Activitie</w:t>
-      </w:r>
-      <w:proofErr w:type="spellEnd"/>
-      <w:r>
-        <w:t xml:space="preserve"> </w:t>
-      </w:r>
-      <w:proofErr w:type="spellStart"/>
-      <w:r>
-        <w:t>testing</w:t>
-      </w:r>
-      <w:proofErr w:type="spellEnd"/>
-      <w:r>
-        <w:t xml:space="preserve"> URL </w:t>
-      </w:r>
-      <w:proofErr w:type="spellStart"/>
-      <w:r>
-        <w:t>hinzufüg</w:t>
-      </w:r>
-      <w:proofErr w:type="spellEnd"/>
+        <w:t>Testen Android: Service,Content, Activitie testing URL hinzufüg</w:t>
+      </w:r>
     </w:p>
     <w:p/>
     <w:p>
@@ -167,31 +114,13 @@
     <w:p/>
     <w:p>
       <w:r>
-        <w:t xml:space="preserve">Klassendiagramm </w:t>
-      </w:r>
-      <w:proofErr w:type="spellStart"/>
-      <w:r>
-        <w:t>TestCase</w:t>
-      </w:r>
-      <w:proofErr w:type="spellEnd"/>
-      <w:r>
-        <w:t xml:space="preserve">, </w:t>
-      </w:r>
-      <w:proofErr w:type="spellStart"/>
-      <w:r>
-        <w:t>Assert</w:t>
-      </w:r>
-      <w:proofErr w:type="spellEnd"/>
-      <w:r>
-        <w:t>…</w:t>
-      </w:r>
-    </w:p>
-    <w:p>
-      <w:proofErr w:type="spellStart"/>
+        <w:t>Klassendiagramm TestCase, Assert…</w:t>
+      </w:r>
+    </w:p>
+    <w:p>
       <w:r>
         <w:t>oauth</w:t>
       </w:r>
-      <w:proofErr w:type="spellEnd"/>
     </w:p>
     <w:sectPr>
       <w:pgSz w:w="11906" w:h="16838"/>

</xml_diff>

<commit_message>
fußnote zxing nicht vergessen
</commit_message>
<xml_diff>
--- a/Schriftliche_Arbeit/Notizen.docx
+++ b/Schriftliche_Arbeit/Notizen.docx
@@ -38,27 +38,31 @@
         <w:t xml:space="preserve">OR-Mapping </w:t>
       </w:r>
     </w:p>
-    <w:p/>
-    <w:p/>
-    <w:p>
-      <w:r>
-        <w:t xml:space="preserve">Annotation Seite 6 </w:t>
-      </w:r>
-      <w:r>
-        <w:sym w:font="Wingdings" w:char="F0E0"/>
-      </w:r>
-      <w:r>
-        <w:t xml:space="preserve"> Einbinden von Metadaten in den Quelltext</w:t>
-      </w:r>
-    </w:p>
-    <w:p>
-      <w:r>
-        <w:t>Speedikon DAMS das copyright zeichen ranmachen</w:t>
-      </w:r>
-    </w:p>
-    <w:p>
+    <w:p>
+      <w:r>
+        <w:t>Zxing</w:t>
+      </w:r>
       <w:bookmarkStart w:id="0" w:name="_GoBack"/>
       <w:bookmarkEnd w:id="0"/>
+    </w:p>
+    <w:p/>
+    <w:p>
+      <w:r>
+        <w:t xml:space="preserve">Annotation Seite 6 </w:t>
+      </w:r>
+      <w:r>
+        <w:sym w:font="Wingdings" w:char="F0E0"/>
+      </w:r>
+      <w:r>
+        <w:t xml:space="preserve"> Einbinden von Metadaten in den Quelltext</w:t>
+      </w:r>
+    </w:p>
+    <w:p>
+      <w:r>
+        <w:t>Speedikon DAMS das copyright zeichen ranmachen</w:t>
+      </w:r>
+    </w:p>
+    <w:p>
       <w:r>
         <w:t xml:space="preserve"> </w:t>
       </w:r>

</xml_diff>

<commit_message>
word add-on info hinzugefügt
</commit_message>
<xml_diff>
--- a/Schriftliche_Arbeit/Notizen.docx
+++ b/Schriftliche_Arbeit/Notizen.docx
@@ -42,8 +42,6 @@
       <w:r>
         <w:t>Zxing</w:t>
       </w:r>
-      <w:bookmarkStart w:id="0" w:name="_GoBack"/>
-      <w:bookmarkEnd w:id="0"/>
     </w:p>
     <w:p/>
     <w:p>
@@ -116,6 +114,13 @@
       </w:r>
     </w:p>
     <w:p/>
+    <w:p>
+      <w:r>
+        <w:t>zitavi</w:t>
+      </w:r>
+      <w:bookmarkStart w:id="0" w:name="_GoBack"/>
+      <w:bookmarkEnd w:id="0"/>
+    </w:p>
     <w:p>
       <w:r>
         <w:t>Klassendiagramm TestCase, Assert…</w:t>

</xml_diff>

<commit_message>
ersten Punkte von Stephans Liste abgearbeitet
</commit_message>
<xml_diff>
--- a/Schriftliche_Arbeit/Notizen.docx
+++ b/Schriftliche_Arbeit/Notizen.docx
@@ -63,7 +63,23 @@
     </w:p>
     <w:p>
       <w:r>
-        <w:t>Speedikon DAMS das copyright zeichen ranmachen</w:t>
+        <w:t xml:space="preserve">Speedikon DAMS das </w:t>
+      </w:r>
+      <w:proofErr w:type="spellStart"/>
+      <w:r>
+        <w:t>copyright</w:t>
+      </w:r>
+      <w:proofErr w:type="spellEnd"/>
+      <w:r>
+        <w:t xml:space="preserve"> </w:t>
+      </w:r>
+      <w:proofErr w:type="spellStart"/>
+      <w:r>
+        <w:t>zeichen</w:t>
+      </w:r>
+      <w:proofErr w:type="spellEnd"/>
+      <w:r>
+        <w:t xml:space="preserve"> ranmachen</w:t>
       </w:r>
     </w:p>
     <w:p/>
@@ -111,8 +127,42 @@
     <w:p/>
     <w:p>
       <w:r>
-        <w:t>Testen Android: Service,Content, Activitie testing URL hinzufüg</w:t>
-      </w:r>
+        <w:t xml:space="preserve">Testen Android: </w:t>
+      </w:r>
+      <w:proofErr w:type="spellStart"/>
+      <w:r>
+        <w:t>Service</w:t>
+      </w:r>
+      <w:proofErr w:type="gramStart"/>
+      <w:r>
+        <w:t>,Content</w:t>
+      </w:r>
+      <w:proofErr w:type="spellEnd"/>
+      <w:proofErr w:type="gramEnd"/>
+      <w:r>
+        <w:t xml:space="preserve">, </w:t>
+      </w:r>
+      <w:proofErr w:type="spellStart"/>
+      <w:r>
+        <w:t>Activitie</w:t>
+      </w:r>
+      <w:proofErr w:type="spellEnd"/>
+      <w:r>
+        <w:t xml:space="preserve"> </w:t>
+      </w:r>
+      <w:proofErr w:type="spellStart"/>
+      <w:r>
+        <w:t>testing</w:t>
+      </w:r>
+      <w:proofErr w:type="spellEnd"/>
+      <w:r>
+        <w:t xml:space="preserve"> URL </w:t>
+      </w:r>
+      <w:proofErr w:type="spellStart"/>
+      <w:r>
+        <w:t>hinzufüg</w:t>
+      </w:r>
+      <w:proofErr w:type="spellEnd"/>
     </w:p>
     <w:p/>
     <w:p>
@@ -122,9 +172,11 @@
     </w:p>
     <w:p/>
     <w:p>
+      <w:proofErr w:type="spellStart"/>
       <w:r>
         <w:t>zitavi</w:t>
       </w:r>
+      <w:proofErr w:type="spellEnd"/>
     </w:p>
     <w:p>
       <w:r>
@@ -133,12 +185,14 @@
       </w:r>
     </w:p>
     <w:p>
+      <w:proofErr w:type="spellStart"/>
       <w:r>
         <w:t>O</w:t>
       </w:r>
       <w:r>
         <w:t>auth</w:t>
       </w:r>
+      <w:proofErr w:type="spellEnd"/>
     </w:p>
     <w:p/>
     <w:p>
@@ -148,33 +202,113 @@
     </w:p>
     <w:p/>
     <w:p>
-      <w:r>
-        <w:t>Unit tests warum genau das</w:t>
-      </w:r>
-    </w:p>
-    <w:p>
-      <w:r>
+      <w:pPr>
+        <w:rPr>
+          <w:color w:val="92D050"/>
+        </w:rPr>
+      </w:pPr>
+      <w:r>
+        <w:rPr>
+          <w:color w:val="92D050"/>
+        </w:rPr>
+        <w:t xml:space="preserve">Unit </w:t>
+      </w:r>
+      <w:proofErr w:type="spellStart"/>
+      <w:r>
+        <w:rPr>
+          <w:color w:val="92D050"/>
+        </w:rPr>
+        <w:t>tests</w:t>
+      </w:r>
+      <w:proofErr w:type="spellEnd"/>
+      <w:r>
+        <w:rPr>
+          <w:color w:val="92D050"/>
+        </w:rPr>
+        <w:t xml:space="preserve"> warum genau das</w:t>
+      </w:r>
+    </w:p>
+    <w:p>
+      <w:pPr>
+        <w:rPr>
+          <w:color w:val="92D050"/>
+        </w:rPr>
+      </w:pPr>
+      <w:r>
+        <w:rPr>
+          <w:color w:val="92D050"/>
+        </w:rPr>
         <w:t>ER-Diagramm überarbeiten</w:t>
       </w:r>
     </w:p>
     <w:p>
-      <w:r>
-        <w:t>Links rechts für tabellen</w:t>
-      </w:r>
-    </w:p>
-    <w:p>
-      <w:r>
+      <w:pPr>
+        <w:rPr>
+          <w:color w:val="92D050"/>
+        </w:rPr>
+      </w:pPr>
+      <w:r>
+        <w:rPr>
+          <w:color w:val="92D050"/>
+        </w:rPr>
+        <w:t xml:space="preserve">Links rechts für </w:t>
+      </w:r>
+      <w:proofErr w:type="spellStart"/>
+      <w:r>
+        <w:rPr>
+          <w:color w:val="92D050"/>
+        </w:rPr>
+        <w:t>tabellen</w:t>
+      </w:r>
+      <w:proofErr w:type="spellEnd"/>
+    </w:p>
+    <w:p>
+      <w:pPr>
+        <w:rPr>
+          <w:color w:val="92D050"/>
+        </w:rPr>
+      </w:pPr>
+      <w:bookmarkStart w:id="0" w:name="_GoBack"/>
+      <w:r>
+        <w:rPr>
+          <w:color w:val="92D050"/>
+        </w:rPr>
         <w:t>Json</w:t>
       </w:r>
     </w:p>
-    <w:p>
-      <w:r>
-        <w:t>Reihenfolge pakete ändern</w:t>
-      </w:r>
-    </w:p>
-    <w:p>
-      <w:r>
-        <w:t>Klassen interfaces in umsetzung überdenken</w:t>
+    <w:bookmarkEnd w:id="0"/>
+    <w:p>
+      <w:r>
+        <w:t xml:space="preserve">Reihenfolge </w:t>
+      </w:r>
+      <w:proofErr w:type="spellStart"/>
+      <w:r>
+        <w:t>pakete</w:t>
+      </w:r>
+      <w:proofErr w:type="spellEnd"/>
+      <w:r>
+        <w:t xml:space="preserve"> ändern</w:t>
+      </w:r>
+    </w:p>
+    <w:p>
+      <w:r>
+        <w:t xml:space="preserve">Klassen </w:t>
+      </w:r>
+      <w:proofErr w:type="spellStart"/>
+      <w:r>
+        <w:t>interfaces</w:t>
+      </w:r>
+      <w:proofErr w:type="spellEnd"/>
+      <w:r>
+        <w:t xml:space="preserve"> in </w:t>
+      </w:r>
+      <w:proofErr w:type="spellStart"/>
+      <w:r>
+        <w:t>umsetzung</w:t>
+      </w:r>
+      <w:proofErr w:type="spellEnd"/>
+      <w:r>
+        <w:t xml:space="preserve"> überdenken</w:t>
       </w:r>
     </w:p>
     <w:p>
@@ -184,30 +318,82 @@
     </w:p>
     <w:p>
       <w:r>
-        <w:t>3.3.1 datensätze abrufen</w:t>
-      </w:r>
-    </w:p>
-    <w:p>
-      <w:r>
-        <w:t>Erklärung zxing</w:t>
-      </w:r>
-    </w:p>
-    <w:p>
-      <w:r>
-        <w:t>Funktional-&gt; umsetzung</w:t>
-      </w:r>
-    </w:p>
-    <w:p>
-      <w:r>
-        <w:t>Toast“</w:t>
-      </w:r>
-      <w:r>
-        <w:t xml:space="preserve"> anderes wort</w:t>
-      </w:r>
-    </w:p>
-    <w:p>
-      <w:r>
-        <w:t>Planung -&gt; falscheingabe abfangen, layout ideen kurz planen, ergebnis ausgaben</w:t>
+        <w:t xml:space="preserve">3.3.1 </w:t>
+      </w:r>
+      <w:proofErr w:type="spellStart"/>
+      <w:r>
+        <w:t>datensätze</w:t>
+      </w:r>
+      <w:proofErr w:type="spellEnd"/>
+      <w:r>
+        <w:t xml:space="preserve"> abrufen</w:t>
+      </w:r>
+    </w:p>
+    <w:p>
+      <w:r>
+        <w:t xml:space="preserve">Erklärung </w:t>
+      </w:r>
+      <w:proofErr w:type="spellStart"/>
+      <w:r>
+        <w:t>zxing</w:t>
+      </w:r>
+      <w:proofErr w:type="spellEnd"/>
+    </w:p>
+    <w:p>
+      <w:r>
+        <w:t xml:space="preserve">Funktional-&gt; </w:t>
+      </w:r>
+      <w:proofErr w:type="spellStart"/>
+      <w:r>
+        <w:t>umsetzung</w:t>
+      </w:r>
+      <w:proofErr w:type="spellEnd"/>
+    </w:p>
+    <w:p>
+      <w:r>
+        <w:t xml:space="preserve">Toast“ anderes </w:t>
+      </w:r>
+      <w:proofErr w:type="spellStart"/>
+      <w:r>
+        <w:t>wort</w:t>
+      </w:r>
+      <w:proofErr w:type="spellEnd"/>
+    </w:p>
+    <w:p>
+      <w:r>
+        <w:t xml:space="preserve">Planung -&gt; </w:t>
+      </w:r>
+      <w:proofErr w:type="spellStart"/>
+      <w:r>
+        <w:t>falscheingabe</w:t>
+      </w:r>
+      <w:proofErr w:type="spellEnd"/>
+      <w:r>
+        <w:t xml:space="preserve"> abfangen, </w:t>
+      </w:r>
+      <w:proofErr w:type="spellStart"/>
+      <w:r>
+        <w:t>layout</w:t>
+      </w:r>
+      <w:proofErr w:type="spellEnd"/>
+      <w:r>
+        <w:t xml:space="preserve"> </w:t>
+      </w:r>
+      <w:proofErr w:type="spellStart"/>
+      <w:r>
+        <w:t>ideen</w:t>
+      </w:r>
+      <w:proofErr w:type="spellEnd"/>
+      <w:r>
+        <w:t xml:space="preserve"> kurz planen, </w:t>
+      </w:r>
+      <w:proofErr w:type="spellStart"/>
+      <w:r>
+        <w:t>ergebnis</w:t>
+      </w:r>
+      <w:proofErr w:type="spellEnd"/>
+      <w:r>
+        <w:t xml:space="preserve"> ausgaben</w:t>
       </w:r>
       <w:r>
         <w:t>, EVA</w:t>
@@ -223,22 +409,69 @@
     </w:p>
     <w:p>
       <w:r>
-        <w:t>Zxing -&gt; planung, schnittstelle in der umsetzung</w:t>
-      </w:r>
-    </w:p>
-    <w:p>
-      <w:r>
-        <w:t>Erklärung spezifische methoden</w:t>
-      </w:r>
-    </w:p>
-    <w:p>
-      <w:r>
-        <w:t>Uri abk verzeichnis</w:t>
-      </w:r>
-    </w:p>
-    <w:p>
-      <w:r>
-        <w:t>PAP für android planung?</w:t>
+        <w:t xml:space="preserve">Zxing -&gt; </w:t>
+      </w:r>
+      <w:proofErr w:type="spellStart"/>
+      <w:r>
+        <w:t>planung</w:t>
+      </w:r>
+      <w:proofErr w:type="spellEnd"/>
+      <w:r>
+        <w:t xml:space="preserve">, </w:t>
+      </w:r>
+      <w:proofErr w:type="spellStart"/>
+      <w:r>
+        <w:t>schnittstelle</w:t>
+      </w:r>
+      <w:proofErr w:type="spellEnd"/>
+      <w:r>
+        <w:t xml:space="preserve"> in der </w:t>
+      </w:r>
+      <w:proofErr w:type="spellStart"/>
+      <w:r>
+        <w:t>umsetzung</w:t>
+      </w:r>
+      <w:proofErr w:type="spellEnd"/>
+    </w:p>
+    <w:p>
+      <w:r>
+        <w:t xml:space="preserve">Erklärung spezifische </w:t>
+      </w:r>
+      <w:proofErr w:type="spellStart"/>
+      <w:r>
+        <w:t>methoden</w:t>
+      </w:r>
+      <w:proofErr w:type="spellEnd"/>
+    </w:p>
+    <w:p>
+      <w:r>
+        <w:t xml:space="preserve">Uri </w:t>
+      </w:r>
+      <w:proofErr w:type="spellStart"/>
+      <w:r>
+        <w:t>abk</w:t>
+      </w:r>
+      <w:proofErr w:type="spellEnd"/>
+      <w:r>
+        <w:t xml:space="preserve"> </w:t>
+      </w:r>
+      <w:proofErr w:type="spellStart"/>
+      <w:r>
+        <w:t>verzeichnis</w:t>
+      </w:r>
+      <w:proofErr w:type="spellEnd"/>
+    </w:p>
+    <w:p>
+      <w:r>
+        <w:t xml:space="preserve">PAP für android </w:t>
+      </w:r>
+      <w:proofErr w:type="spellStart"/>
+      <w:r>
+        <w:t>planung</w:t>
+      </w:r>
+      <w:proofErr w:type="spellEnd"/>
+      <w:r>
+        <w:t>?</w:t>
       </w:r>
     </w:p>
     <w:p/>
@@ -247,19 +480,37 @@
         <w:t>Planung für testen</w:t>
       </w:r>
       <w:r>
-        <w:t xml:space="preserve"> testplan?</w:t>
+        <w:t xml:space="preserve"> </w:t>
+      </w:r>
+      <w:proofErr w:type="spellStart"/>
+      <w:r>
+        <w:t>testplan</w:t>
+      </w:r>
+      <w:proofErr w:type="spellEnd"/>
+      <w:r>
+        <w:t>?</w:t>
       </w:r>
     </w:p>
     <w:p>
       <w:r>
         <w:t xml:space="preserve">Grafisches </w:t>
       </w:r>
-      <w:r>
-        <w:t>element für Gesamtanwenu</w:t>
+      <w:proofErr w:type="spellStart"/>
+      <w:r>
+        <w:t>element</w:t>
+      </w:r>
+      <w:proofErr w:type="spellEnd"/>
+      <w:r>
+        <w:t xml:space="preserve"> für </w:t>
+      </w:r>
+      <w:proofErr w:type="spellStart"/>
+      <w:r>
+        <w:t>Gesamtanwenu</w:t>
       </w:r>
       <w:r>
         <w:t>ng</w:t>
       </w:r>
+      <w:proofErr w:type="spellEnd"/>
     </w:p>
     <w:p>
       <w:r>
@@ -272,16 +523,53 @@
       </w:r>
     </w:p>
     <w:p>
+      <w:proofErr w:type="spellStart"/>
       <w:r>
         <w:t>abstract</w:t>
       </w:r>
-      <w:bookmarkStart w:id="0" w:name="_GoBack"/>
-      <w:bookmarkEnd w:id="0"/>
+      <w:proofErr w:type="spellEnd"/>
     </w:p>
     <w:p>
       <w:r>
         <w:lastRenderedPageBreak/>
-        <w:t>Android: verschiene hersteller, unterschiedliche auflösungen, programmiersprachen,sdk,</w:t>
+        <w:t xml:space="preserve">Android: </w:t>
+      </w:r>
+      <w:proofErr w:type="spellStart"/>
+      <w:r>
+        <w:t>verschiene</w:t>
+      </w:r>
+      <w:proofErr w:type="spellEnd"/>
+      <w:r>
+        <w:t xml:space="preserve"> </w:t>
+      </w:r>
+      <w:proofErr w:type="spellStart"/>
+      <w:r>
+        <w:t>hersteller</w:t>
+      </w:r>
+      <w:proofErr w:type="spellEnd"/>
+      <w:r>
+        <w:t xml:space="preserve">, unterschiedliche </w:t>
+      </w:r>
+      <w:proofErr w:type="spellStart"/>
+      <w:r>
+        <w:t>auflösungen</w:t>
+      </w:r>
+      <w:proofErr w:type="spellEnd"/>
+      <w:r>
+        <w:t xml:space="preserve">, </w:t>
+      </w:r>
+      <w:proofErr w:type="spellStart"/>
+      <w:r>
+        <w:t>programmiersprachen</w:t>
+      </w:r>
+      <w:proofErr w:type="gramStart"/>
+      <w:r>
+        <w:t>,sdk</w:t>
+      </w:r>
+      <w:proofErr w:type="spellEnd"/>
+      <w:proofErr w:type="gramEnd"/>
+      <w:r>
+        <w:t>,</w:t>
       </w:r>
     </w:p>
     <w:sectPr>

</xml_diff>

<commit_message>
erste komplette überarbeitung  eingepflegt
</commit_message>
<xml_diff>
--- a/Schriftliche_Arbeit/Notizen.docx
+++ b/Schriftliche_Arbeit/Notizen.docx
@@ -40,14 +40,12 @@
           <w:numId w:val="3"/>
         </w:numPr>
       </w:pPr>
-      <w:proofErr w:type="spellStart"/>
       <w:r>
         <w:t>A</w:t>
       </w:r>
       <w:r>
         <w:t>bkürzungsverzeinis</w:t>
       </w:r>
-      <w:proofErr w:type="spellEnd"/>
     </w:p>
     <w:p>
       <w:pPr>
@@ -58,23 +56,7 @@
         </w:numPr>
       </w:pPr>
       <w:r>
-        <w:t xml:space="preserve">Bildbeschriftungen/ abstand zum </w:t>
-      </w:r>
-      <w:proofErr w:type="spellStart"/>
-      <w:r>
-        <w:t>bild</w:t>
-      </w:r>
-      <w:proofErr w:type="spellEnd"/>
-      <w:r>
-        <w:t xml:space="preserve"> und zum </w:t>
-      </w:r>
-      <w:proofErr w:type="spellStart"/>
-      <w:r>
-        <w:t>text</w:t>
-      </w:r>
-      <w:proofErr w:type="spellEnd"/>
-      <w:r>
-        <w:t xml:space="preserve"> anpassen</w:t>
+        <w:t>Bildbeschriftungen/ abstand zum bild und zum text anpassen</w:t>
       </w:r>
     </w:p>
     <w:p>
@@ -88,6 +70,42 @@
       <w:r>
         <w:t>Tabellen oben beschriften</w:t>
       </w:r>
+    </w:p>
+    <w:p>
+      <w:pPr>
+        <w:pStyle w:val="Listenabsatz"/>
+        <w:numPr>
+          <w:ilvl w:val="0"/>
+          <w:numId w:val="3"/>
+        </w:numPr>
+      </w:pPr>
+      <w:r>
+        <w:t>Listings</w:t>
+      </w:r>
+    </w:p>
+    <w:p>
+      <w:pPr>
+        <w:pStyle w:val="Listenabsatz"/>
+        <w:numPr>
+          <w:ilvl w:val="0"/>
+          <w:numId w:val="3"/>
+        </w:numPr>
+      </w:pPr>
+      <w:r>
+        <w:t>Anhangverweise Quelltext</w:t>
+      </w:r>
+    </w:p>
+    <w:p>
+      <w:pPr>
+        <w:pStyle w:val="Listenabsatz"/>
+        <w:numPr>
+          <w:ilvl w:val="0"/>
+          <w:numId w:val="3"/>
+        </w:numPr>
+      </w:pPr>
+      <w:r>
+        <w:t>Punkte hinter absatznummerieung</w:t>
+      </w:r>
       <w:bookmarkStart w:id="0" w:name="_GoBack"/>
       <w:bookmarkEnd w:id="0"/>
     </w:p>
@@ -153,23 +171,7 @@
     </w:p>
     <w:p>
       <w:r>
-        <w:t xml:space="preserve">Speedikon DAMS das </w:t>
-      </w:r>
-      <w:proofErr w:type="spellStart"/>
-      <w:r>
-        <w:t>copyright</w:t>
-      </w:r>
-      <w:proofErr w:type="spellEnd"/>
-      <w:r>
-        <w:t xml:space="preserve"> </w:t>
-      </w:r>
-      <w:proofErr w:type="spellStart"/>
-      <w:r>
-        <w:t>zeichen</w:t>
-      </w:r>
-      <w:proofErr w:type="spellEnd"/>
-      <w:r>
-        <w:t xml:space="preserve"> ranmachen</w:t>
+        <w:t>Speedikon DAMS das copyright zeichen ranmachen</w:t>
       </w:r>
     </w:p>
     <w:p/>
@@ -200,6 +202,7 @@
     </w:p>
     <w:p>
       <w:r>
+        <w:lastRenderedPageBreak/>
         <w:t xml:space="preserve">[DAMS] </w:t>
       </w:r>
       <w:hyperlink r:id="rId6" w:history="1">
@@ -217,42 +220,8 @@
     <w:p/>
     <w:p>
       <w:r>
-        <w:t xml:space="preserve">Testen Android: </w:t>
-      </w:r>
-      <w:proofErr w:type="spellStart"/>
-      <w:r>
-        <w:t>Service</w:t>
-      </w:r>
-      <w:proofErr w:type="gramStart"/>
-      <w:r>
-        <w:t>,Content</w:t>
-      </w:r>
-      <w:proofErr w:type="spellEnd"/>
-      <w:proofErr w:type="gramEnd"/>
-      <w:r>
-        <w:t xml:space="preserve">, </w:t>
-      </w:r>
-      <w:proofErr w:type="spellStart"/>
-      <w:r>
-        <w:t>Activitie</w:t>
-      </w:r>
-      <w:proofErr w:type="spellEnd"/>
-      <w:r>
-        <w:t xml:space="preserve"> </w:t>
-      </w:r>
-      <w:proofErr w:type="spellStart"/>
-      <w:r>
-        <w:t>testing</w:t>
-      </w:r>
-      <w:proofErr w:type="spellEnd"/>
-      <w:r>
-        <w:t xml:space="preserve"> URL </w:t>
-      </w:r>
-      <w:proofErr w:type="spellStart"/>
-      <w:r>
-        <w:t>hinzufüg</w:t>
-      </w:r>
-      <w:proofErr w:type="spellEnd"/>
+        <w:t>Testen Android: Service,Content, Activitie testing URL hinzufüg</w:t>
+      </w:r>
     </w:p>
     <w:p/>
     <w:p>
@@ -262,11 +231,9 @@
     </w:p>
     <w:p/>
     <w:p>
-      <w:proofErr w:type="spellStart"/>
       <w:r>
         <w:t>zitavi</w:t>
       </w:r>
-      <w:proofErr w:type="spellEnd"/>
     </w:p>
     <w:p>
       <w:r>
@@ -274,14 +241,12 @@
       </w:r>
     </w:p>
     <w:p>
-      <w:proofErr w:type="spellStart"/>
       <w:r>
         <w:t>O</w:t>
       </w:r>
       <w:r>
         <w:t>auth</w:t>
       </w:r>
-      <w:proofErr w:type="spellEnd"/>
     </w:p>
     <w:p/>
     <w:p>
@@ -300,21 +265,7 @@
         <w:rPr>
           <w:color w:val="92D050"/>
         </w:rPr>
-        <w:t xml:space="preserve">Unit </w:t>
-      </w:r>
-      <w:proofErr w:type="spellStart"/>
-      <w:r>
-        <w:rPr>
-          <w:color w:val="92D050"/>
-        </w:rPr>
-        <w:t>tests</w:t>
-      </w:r>
-      <w:proofErr w:type="spellEnd"/>
-      <w:r>
-        <w:rPr>
-          <w:color w:val="92D050"/>
-        </w:rPr>
-        <w:t xml:space="preserve"> warum genau das</w:t>
+        <w:t>Unit tests warum genau das</w:t>
       </w:r>
     </w:p>
     <w:p>
@@ -340,16 +291,8 @@
         <w:rPr>
           <w:color w:val="92D050"/>
         </w:rPr>
-        <w:t xml:space="preserve">Links rechts für </w:t>
-      </w:r>
-      <w:proofErr w:type="spellStart"/>
-      <w:r>
-        <w:rPr>
-          <w:color w:val="92D050"/>
-        </w:rPr>
-        <w:t>tabellen</w:t>
-      </w:r>
-      <w:proofErr w:type="spellEnd"/>
+        <w:t>Links rechts für tabellen</w:t>
+      </w:r>
     </w:p>
     <w:p>
       <w:pPr>
@@ -374,62 +317,20 @@
         <w:rPr>
           <w:color w:val="92D050"/>
         </w:rPr>
-        <w:t xml:space="preserve">Reihenfolge </w:t>
-      </w:r>
-      <w:proofErr w:type="spellStart"/>
-      <w:r>
-        <w:rPr>
-          <w:color w:val="92D050"/>
-        </w:rPr>
-        <w:t>pakete</w:t>
-      </w:r>
-      <w:proofErr w:type="spellEnd"/>
-      <w:r>
-        <w:rPr>
-          <w:color w:val="92D050"/>
-        </w:rPr>
-        <w:t xml:space="preserve"> ändern</w:t>
-      </w:r>
-    </w:p>
-    <w:p>
-      <w:pPr>
-        <w:rPr>
-          <w:color w:val="92D050"/>
-        </w:rPr>
-      </w:pPr>
-      <w:r>
-        <w:rPr>
-          <w:color w:val="92D050"/>
-        </w:rPr>
-        <w:t xml:space="preserve">Klassen </w:t>
-      </w:r>
-      <w:proofErr w:type="spellStart"/>
-      <w:r>
-        <w:rPr>
-          <w:color w:val="92D050"/>
-        </w:rPr>
-        <w:t>interfaces</w:t>
-      </w:r>
-      <w:proofErr w:type="spellEnd"/>
-      <w:r>
-        <w:rPr>
-          <w:color w:val="92D050"/>
-        </w:rPr>
-        <w:t xml:space="preserve"> in </w:t>
-      </w:r>
-      <w:proofErr w:type="spellStart"/>
-      <w:r>
-        <w:rPr>
-          <w:color w:val="92D050"/>
-        </w:rPr>
-        <w:t>umsetzung</w:t>
-      </w:r>
-      <w:proofErr w:type="spellEnd"/>
-      <w:r>
-        <w:rPr>
-          <w:color w:val="92D050"/>
-        </w:rPr>
-        <w:t xml:space="preserve"> überdenken</w:t>
+        <w:t>Reihenfolge pakete ändern</w:t>
+      </w:r>
+    </w:p>
+    <w:p>
+      <w:pPr>
+        <w:rPr>
+          <w:color w:val="92D050"/>
+        </w:rPr>
+      </w:pPr>
+      <w:r>
+        <w:rPr>
+          <w:color w:val="92D050"/>
+        </w:rPr>
+        <w:t>Klassen interfaces in umsetzung überdenken</w:t>
       </w:r>
     </w:p>
     <w:p>
@@ -455,153 +356,59 @@
         <w:rPr>
           <w:color w:val="92D050"/>
         </w:rPr>
-        <w:t xml:space="preserve">3.3.1 </w:t>
-      </w:r>
-      <w:proofErr w:type="spellStart"/>
-      <w:r>
-        <w:rPr>
-          <w:color w:val="92D050"/>
-        </w:rPr>
-        <w:t>datensätze</w:t>
-      </w:r>
-      <w:proofErr w:type="spellEnd"/>
-      <w:r>
-        <w:rPr>
-          <w:color w:val="92D050"/>
-        </w:rPr>
-        <w:t xml:space="preserve"> abrufen</w:t>
-      </w:r>
-    </w:p>
-    <w:p>
-      <w:pPr>
-        <w:rPr>
-          <w:color w:val="92D050"/>
-        </w:rPr>
-      </w:pPr>
-      <w:r>
-        <w:rPr>
-          <w:color w:val="92D050"/>
-        </w:rPr>
-        <w:t xml:space="preserve">Erklärung </w:t>
-      </w:r>
-      <w:proofErr w:type="spellStart"/>
-      <w:r>
-        <w:rPr>
-          <w:color w:val="92D050"/>
-        </w:rPr>
-        <w:t>zxing</w:t>
-      </w:r>
-      <w:proofErr w:type="spellEnd"/>
-    </w:p>
-    <w:p>
-      <w:pPr>
-        <w:rPr>
-          <w:color w:val="92D050"/>
-        </w:rPr>
-      </w:pPr>
-      <w:r>
-        <w:rPr>
-          <w:color w:val="92D050"/>
-        </w:rPr>
-        <w:t xml:space="preserve">Funktional-&gt; </w:t>
-      </w:r>
-      <w:proofErr w:type="spellStart"/>
-      <w:r>
-        <w:rPr>
-          <w:color w:val="92D050"/>
-        </w:rPr>
-        <w:t>umsetzung</w:t>
-      </w:r>
-      <w:proofErr w:type="spellEnd"/>
-    </w:p>
-    <w:p>
-      <w:pPr>
-        <w:rPr>
-          <w:color w:val="92D050"/>
-        </w:rPr>
-      </w:pPr>
-      <w:r>
-        <w:rPr>
-          <w:color w:val="92D050"/>
-        </w:rPr>
-        <w:t xml:space="preserve">Toast“ anderes </w:t>
-      </w:r>
-      <w:proofErr w:type="spellStart"/>
-      <w:r>
-        <w:rPr>
-          <w:color w:val="92D050"/>
-        </w:rPr>
-        <w:t>wort</w:t>
-      </w:r>
-      <w:proofErr w:type="spellEnd"/>
-    </w:p>
-    <w:p>
-      <w:pPr>
-        <w:rPr>
-          <w:color w:val="92D050"/>
-        </w:rPr>
-      </w:pPr>
-      <w:r>
-        <w:rPr>
-          <w:color w:val="92D050"/>
-        </w:rPr>
-        <w:t xml:space="preserve">Planung -&gt; </w:t>
-      </w:r>
-      <w:proofErr w:type="spellStart"/>
-      <w:r>
-        <w:rPr>
-          <w:color w:val="92D050"/>
-        </w:rPr>
-        <w:t>falscheingabe</w:t>
-      </w:r>
-      <w:proofErr w:type="spellEnd"/>
-      <w:r>
-        <w:rPr>
-          <w:color w:val="92D050"/>
-        </w:rPr>
-        <w:t xml:space="preserve"> abfangen, </w:t>
-      </w:r>
-      <w:proofErr w:type="spellStart"/>
-      <w:r>
-        <w:rPr>
-          <w:color w:val="92D050"/>
-        </w:rPr>
-        <w:t>layout</w:t>
-      </w:r>
-      <w:proofErr w:type="spellEnd"/>
-      <w:r>
-        <w:rPr>
-          <w:color w:val="92D050"/>
-        </w:rPr>
-        <w:t xml:space="preserve"> </w:t>
-      </w:r>
-      <w:proofErr w:type="spellStart"/>
-      <w:r>
-        <w:rPr>
-          <w:color w:val="92D050"/>
-        </w:rPr>
-        <w:t>ideen</w:t>
-      </w:r>
-      <w:proofErr w:type="spellEnd"/>
-      <w:r>
-        <w:rPr>
-          <w:color w:val="92D050"/>
-        </w:rPr>
-        <w:t xml:space="preserve"> kurz planen, </w:t>
-      </w:r>
-      <w:proofErr w:type="spellStart"/>
-      <w:r>
-        <w:rPr>
-          <w:color w:val="92D050"/>
-        </w:rPr>
-        <w:t>ergebnis</w:t>
-      </w:r>
-      <w:proofErr w:type="spellEnd"/>
-      <w:r>
-        <w:rPr>
-          <w:color w:val="92D050"/>
-        </w:rPr>
-        <w:t xml:space="preserve"> ausgaben</w:t>
+        <w:t>3.3.1 datensätze abrufen</w:t>
+      </w:r>
+    </w:p>
+    <w:p>
+      <w:pPr>
+        <w:rPr>
+          <w:color w:val="92D050"/>
+        </w:rPr>
+      </w:pPr>
+      <w:r>
+        <w:rPr>
+          <w:color w:val="92D050"/>
+        </w:rPr>
+        <w:t>Erklärung zxing</w:t>
+      </w:r>
+    </w:p>
+    <w:p>
+      <w:pPr>
+        <w:rPr>
+          <w:color w:val="92D050"/>
+        </w:rPr>
+      </w:pPr>
+      <w:r>
+        <w:rPr>
+          <w:color w:val="92D050"/>
+        </w:rPr>
+        <w:t>Funktional-&gt; umsetzung</w:t>
+      </w:r>
+    </w:p>
+    <w:p>
+      <w:pPr>
+        <w:rPr>
+          <w:color w:val="92D050"/>
+        </w:rPr>
+      </w:pPr>
+      <w:r>
+        <w:rPr>
+          <w:color w:val="92D050"/>
+        </w:rPr>
+        <w:t>Toast“ anderes wort</w:t>
+      </w:r>
+    </w:p>
+    <w:p>
+      <w:pPr>
+        <w:rPr>
+          <w:color w:val="92D050"/>
+        </w:rPr>
+      </w:pPr>
+      <w:r>
+        <w:rPr>
+          <w:color w:val="92D050"/>
+        </w:rPr>
+        <w:t>Planung -&gt; falscheingabe abfangen, layout ideen kurz planen, ergebnis ausgaben</w:t>
       </w:r>
       <w:r>
         <w:rPr>
@@ -631,94 +438,39 @@
     </w:p>
     <w:p>
       <w:r>
-        <w:t xml:space="preserve">Zxing -&gt; </w:t>
-      </w:r>
-      <w:proofErr w:type="spellStart"/>
-      <w:r>
-        <w:t>planung</w:t>
-      </w:r>
-      <w:proofErr w:type="spellEnd"/>
-      <w:r>
-        <w:t xml:space="preserve">, </w:t>
-      </w:r>
-      <w:proofErr w:type="spellStart"/>
-      <w:r>
-        <w:t>schnittstelle</w:t>
-      </w:r>
-      <w:proofErr w:type="spellEnd"/>
-      <w:r>
-        <w:t xml:space="preserve"> in der </w:t>
-      </w:r>
-      <w:proofErr w:type="spellStart"/>
-      <w:r>
-        <w:t>umsetzung</w:t>
-      </w:r>
-      <w:proofErr w:type="spellEnd"/>
-    </w:p>
-    <w:p>
-      <w:pPr>
-        <w:rPr>
-          <w:color w:val="92D050"/>
-        </w:rPr>
-      </w:pPr>
-      <w:r>
-        <w:rPr>
-          <w:color w:val="92D050"/>
-        </w:rPr>
-        <w:t xml:space="preserve">Erklärung spezifische </w:t>
-      </w:r>
-      <w:proofErr w:type="spellStart"/>
-      <w:r>
-        <w:rPr>
-          <w:color w:val="92D050"/>
-        </w:rPr>
-        <w:t>methoden</w:t>
-      </w:r>
-      <w:proofErr w:type="spellEnd"/>
-    </w:p>
-    <w:p>
-      <w:r>
-        <w:t xml:space="preserve">Uri </w:t>
-      </w:r>
-      <w:proofErr w:type="spellStart"/>
-      <w:r>
-        <w:t>abk</w:t>
-      </w:r>
-      <w:proofErr w:type="spellEnd"/>
-      <w:r>
-        <w:t xml:space="preserve"> </w:t>
-      </w:r>
-      <w:proofErr w:type="spellStart"/>
-      <w:r>
-        <w:t>verzeichnis</w:t>
-      </w:r>
-      <w:proofErr w:type="spellEnd"/>
-    </w:p>
-    <w:p>
-      <w:pPr>
-        <w:rPr>
-          <w:color w:val="92D050"/>
-        </w:rPr>
-      </w:pPr>
-      <w:r>
-        <w:rPr>
-          <w:color w:val="92D050"/>
-        </w:rPr>
-        <w:t xml:space="preserve">PAP für android </w:t>
-      </w:r>
-      <w:proofErr w:type="spellStart"/>
-      <w:r>
-        <w:rPr>
-          <w:color w:val="92D050"/>
-        </w:rPr>
-        <w:t>planung</w:t>
-      </w:r>
-      <w:proofErr w:type="spellEnd"/>
-      <w:r>
-        <w:rPr>
-          <w:color w:val="92D050"/>
-        </w:rPr>
-        <w:t>?</w:t>
+        <w:t>Zxing -&gt; planung, schnittstelle in der umsetzung</w:t>
+      </w:r>
+    </w:p>
+    <w:p>
+      <w:pPr>
+        <w:rPr>
+          <w:color w:val="92D050"/>
+        </w:rPr>
+      </w:pPr>
+      <w:r>
+        <w:rPr>
+          <w:color w:val="92D050"/>
+        </w:rPr>
+        <w:t>Erklärung spezifische methoden</w:t>
+      </w:r>
+    </w:p>
+    <w:p>
+      <w:r>
+        <w:lastRenderedPageBreak/>
+        <w:t>Uri abk verzeichnis</w:t>
+      </w:r>
+    </w:p>
+    <w:p>
+      <w:pPr>
+        <w:rPr>
+          <w:color w:val="92D050"/>
+        </w:rPr>
+      </w:pPr>
+      <w:r>
+        <w:rPr>
+          <w:color w:val="92D050"/>
+        </w:rPr>
+        <w:t>PAP für android planung?</w:t>
       </w:r>
     </w:p>
     <w:p/>
@@ -738,43 +490,19 @@
         <w:rPr>
           <w:color w:val="92D050"/>
         </w:rPr>
-        <w:t xml:space="preserve"> </w:t>
-      </w:r>
-      <w:proofErr w:type="spellStart"/>
-      <w:r>
-        <w:rPr>
-          <w:color w:val="92D050"/>
-        </w:rPr>
-        <w:t>testplan</w:t>
-      </w:r>
-      <w:proofErr w:type="spellEnd"/>
-      <w:r>
-        <w:rPr>
-          <w:color w:val="92D050"/>
-        </w:rPr>
-        <w:t>?</w:t>
+        <w:t xml:space="preserve"> testplan?</w:t>
       </w:r>
     </w:p>
     <w:p>
       <w:r>
         <w:t xml:space="preserve">Grafisches </w:t>
       </w:r>
-      <w:proofErr w:type="spellStart"/>
-      <w:r>
-        <w:t>element</w:t>
-      </w:r>
-      <w:proofErr w:type="spellEnd"/>
-      <w:r>
-        <w:t xml:space="preserve"> für </w:t>
-      </w:r>
-      <w:proofErr w:type="spellStart"/>
-      <w:r>
-        <w:t>Gesamtanwenu</w:t>
+      <w:r>
+        <w:t>element für Gesamtanwenu</w:t>
       </w:r>
       <w:r>
         <w:t>ng</w:t>
       </w:r>
-      <w:proofErr w:type="spellEnd"/>
     </w:p>
     <w:p>
       <w:pPr>
@@ -795,90 +523,24 @@
           <w:color w:val="92D050"/>
         </w:rPr>
       </w:pPr>
-      <w:proofErr w:type="spellStart"/>
       <w:r>
         <w:rPr>
           <w:color w:val="92D050"/>
         </w:rPr>
         <w:t>abstract</w:t>
       </w:r>
-      <w:proofErr w:type="spellEnd"/>
-    </w:p>
-    <w:p>
-      <w:pPr>
-        <w:rPr>
-          <w:color w:val="92D050"/>
-        </w:rPr>
-      </w:pPr>
-      <w:r>
-        <w:rPr>
-          <w:color w:val="92D050"/>
-        </w:rPr>
-        <w:t xml:space="preserve">Android: </w:t>
-      </w:r>
-      <w:proofErr w:type="spellStart"/>
-      <w:r>
-        <w:rPr>
-          <w:color w:val="92D050"/>
-        </w:rPr>
-        <w:t>verschiene</w:t>
-      </w:r>
-      <w:proofErr w:type="spellEnd"/>
-      <w:r>
-        <w:rPr>
-          <w:color w:val="92D050"/>
-        </w:rPr>
-        <w:t xml:space="preserve"> </w:t>
-      </w:r>
-      <w:proofErr w:type="spellStart"/>
-      <w:r>
-        <w:rPr>
-          <w:color w:val="92D050"/>
-        </w:rPr>
-        <w:t>hersteller</w:t>
-      </w:r>
-      <w:proofErr w:type="spellEnd"/>
-      <w:r>
-        <w:rPr>
-          <w:color w:val="92D050"/>
-        </w:rPr>
-        <w:t xml:space="preserve">, unterschiedliche </w:t>
-      </w:r>
-      <w:proofErr w:type="spellStart"/>
-      <w:r>
-        <w:rPr>
-          <w:color w:val="92D050"/>
-        </w:rPr>
-        <w:t>auflösungen</w:t>
-      </w:r>
-      <w:proofErr w:type="spellEnd"/>
-      <w:r>
-        <w:rPr>
-          <w:color w:val="92D050"/>
-        </w:rPr>
-        <w:t xml:space="preserve">, </w:t>
-      </w:r>
-      <w:proofErr w:type="spellStart"/>
-      <w:r>
-        <w:rPr>
-          <w:color w:val="92D050"/>
-        </w:rPr>
-        <w:t>programmiersprachen</w:t>
-      </w:r>
-      <w:proofErr w:type="gramStart"/>
-      <w:r>
-        <w:rPr>
-          <w:color w:val="92D050"/>
-        </w:rPr>
-        <w:t>,sdk</w:t>
-      </w:r>
-      <w:proofErr w:type="spellEnd"/>
-      <w:proofErr w:type="gramEnd"/>
-      <w:r>
-        <w:rPr>
-          <w:color w:val="92D050"/>
-        </w:rPr>
-        <w:t>,</w:t>
+    </w:p>
+    <w:p>
+      <w:pPr>
+        <w:rPr>
+          <w:color w:val="92D050"/>
+        </w:rPr>
+      </w:pPr>
+      <w:r>
+        <w:rPr>
+          <w:color w:val="92D050"/>
+        </w:rPr>
+        <w:t>Android: verschiene hersteller, unterschiedliche auflösungen, programmiersprachen,sdk,</w:t>
       </w:r>
     </w:p>
     <w:sectPr>

</xml_diff>